<commit_message>
Corrección de la Plantilla A
No estaba en su última versión
</commit_message>
<xml_diff>
--- a/Procesos/Control de Cambios/Plantillas/PlantillaA.docx
+++ b/Procesos/Control de Cambios/Plantillas/PlantillaA.docx
@@ -4,7 +4,7 @@
   <w:body>
     <w:tbl>
       <w:tblPr>
-        <w:tblW w:w="0" w:type="auto"/>
+        <w:tblW w:w="8491" w:type="dxa"/>
         <w:tblBorders>
           <w:top w:val="single" w:sz="4" w:space="0" w:color="auto"/>
           <w:left w:val="single" w:sz="4" w:space="0" w:color="auto"/>
@@ -24,7 +24,7 @@
       </w:tblGrid>
       <w:tr>
         <w:trPr>
-          <w:trHeight w:val="300"/>
+          <w:trHeight w:val="356"/>
         </w:trPr>
         <w:tc>
           <w:tcPr>
@@ -62,11 +62,7 @@
               <w:right w:w="108" w:type="dxa"/>
             </w:tcMar>
           </w:tcPr>
-          <w:p>
-            <w:r>
-              <w:t xml:space="preserve"> </w:t>
-            </w:r>
-          </w:p>
+          <w:p/>
         </w:tc>
         <w:tc>
           <w:tcPr>
@@ -106,11 +102,7 @@
               <w:right w:w="108" w:type="dxa"/>
             </w:tcMar>
           </w:tcPr>
-          <w:p>
-            <w:r>
-              <w:t xml:space="preserve"> </w:t>
-            </w:r>
-          </w:p>
+          <w:p/>
         </w:tc>
       </w:tr>
       <w:tr>
@@ -138,7 +130,6 @@
               <w:t>Nombre</w:t>
             </w:r>
           </w:p>
-          <w:p/>
         </w:tc>
         <w:tc>
           <w:tcPr>
@@ -221,7 +212,7 @@
       </w:tr>
       <w:tr>
         <w:trPr>
-          <w:trHeight w:val="300"/>
+          <w:trHeight w:val="286"/>
         </w:trPr>
         <w:tc>
           <w:tcPr>
@@ -285,12 +276,11 @@
           </w:p>
           <w:p/>
           <w:p/>
-          <w:p/>
         </w:tc>
       </w:tr>
       <w:tr>
         <w:trPr>
-          <w:trHeight w:val="300"/>
+          <w:trHeight w:val="1392"/>
         </w:trPr>
         <w:tc>
           <w:tcPr>
@@ -331,26 +321,16 @@
               <w:right w:w="108" w:type="dxa"/>
             </w:tcMar>
           </w:tcPr>
-          <w:p>
-            <w:r>
-              <w:t xml:space="preserve"> </w:t>
-            </w:r>
-          </w:p>
-          <w:p/>
-          <w:p/>
-          <w:p/>
-          <w:p/>
           <w:p/>
         </w:tc>
       </w:tr>
       <w:tr>
         <w:trPr>
-          <w:trHeight w:val="300"/>
+          <w:trHeight w:val="499"/>
         </w:trPr>
         <w:tc>
           <w:tcPr>
             <w:tcW w:w="2590" w:type="dxa"/>
-            <w:vMerge w:val="restart"/>
             <w:tcBorders>
               <w:top w:val="single" w:sz="8" w:space="0" w:color="auto"/>
               <w:left w:val="single" w:sz="8" w:space="0" w:color="auto"/>
@@ -365,11 +345,6 @@
           </w:tcPr>
           <w:p>
             <w:r>
-              <w:t xml:space="preserve"> </w:t>
-            </w:r>
-          </w:p>
-          <w:p>
-            <w:r>
               <w:t xml:space="preserve">Nombre </w:t>
             </w:r>
             <w:proofErr w:type="spellStart"/>
@@ -381,100 +356,12 @@
         </w:tc>
         <w:tc>
           <w:tcPr>
-            <w:tcW w:w="3005" w:type="dxa"/>
-            <w:gridSpan w:val="2"/>
-            <w:vMerge w:val="restart"/>
+            <w:tcW w:w="5901" w:type="dxa"/>
+            <w:gridSpan w:val="3"/>
             <w:tcBorders>
               <w:top w:val="single" w:sz="8" w:space="0" w:color="auto"/>
               <w:left w:val="single" w:sz="8" w:space="0" w:color="auto"/>
               <w:bottom w:val="single" w:sz="8" w:space="0" w:color="auto"/>
-            </w:tcBorders>
-            <w:shd w:val="clear" w:color="auto" w:fill="auto"/>
-            <w:tcMar>
-              <w:left w:w="108" w:type="dxa"/>
-              <w:right w:w="108" w:type="dxa"/>
-            </w:tcMar>
-          </w:tcPr>
-          <w:p/>
-          <w:p/>
-        </w:tc>
-        <w:tc>
-          <w:tcPr>
-            <w:tcW w:w="2896" w:type="dxa"/>
-            <w:tcBorders>
-              <w:top w:val="nil"/>
-              <w:left w:val="nil"/>
-              <w:bottom w:val="nil"/>
-              <w:right w:val="single" w:sz="8" w:space="0" w:color="auto"/>
-            </w:tcBorders>
-            <w:shd w:val="clear" w:color="auto" w:fill="auto"/>
-            <w:tcMar>
-              <w:left w:w="108" w:type="dxa"/>
-              <w:right w:w="108" w:type="dxa"/>
-            </w:tcMar>
-          </w:tcPr>
-          <w:p>
-            <w:r>
-              <w:t>*/*</w:t>
-            </w:r>
-          </w:p>
-        </w:tc>
-      </w:tr>
-      <w:tr>
-        <w:trPr>
-          <w:trHeight w:val="300"/>
-        </w:trPr>
-        <w:tc>
-          <w:tcPr>
-            <w:tcW w:w="2590" w:type="dxa"/>
-            <w:vMerge/>
-            <w:tcBorders>
-              <w:left w:val="single" w:sz="8" w:space="0" w:color="auto"/>
-              <w:bottom w:val="single" w:sz="8" w:space="0" w:color="auto"/>
-              <w:right w:val="single" w:sz="8" w:space="0" w:color="auto"/>
-            </w:tcBorders>
-            <w:shd w:val="clear" w:color="auto" w:fill="auto"/>
-            <w:tcMar>
-              <w:left w:w="108" w:type="dxa"/>
-              <w:right w:w="108" w:type="dxa"/>
-            </w:tcMar>
-          </w:tcPr>
-          <w:p>
-            <w:r>
-              <w:t xml:space="preserve">Nombre </w:t>
-            </w:r>
-            <w:proofErr w:type="spellStart"/>
-            <w:r>
-              <w:t>Cliente</w:t>
-            </w:r>
-            <w:proofErr w:type="spellEnd"/>
-          </w:p>
-        </w:tc>
-        <w:tc>
-          <w:tcPr>
-            <w:tcW w:w="3005" w:type="dxa"/>
-            <w:gridSpan w:val="2"/>
-            <w:vMerge/>
-            <w:tcBorders>
-              <w:left w:val="single" w:sz="8" w:space="0" w:color="auto"/>
-              <w:bottom w:val="single" w:sz="8" w:space="0" w:color="auto"/>
-            </w:tcBorders>
-            <w:shd w:val="clear" w:color="auto" w:fill="auto"/>
-            <w:tcMar>
-              <w:left w:w="108" w:type="dxa"/>
-              <w:right w:w="108" w:type="dxa"/>
-            </w:tcMar>
-          </w:tcPr>
-          <w:p/>
-          <w:p/>
-        </w:tc>
-        <w:tc>
-          <w:tcPr>
-            <w:tcW w:w="2896" w:type="dxa"/>
-            <w:tcBorders>
-              <w:top w:val="nil"/>
-              <w:left w:val="nil"/>
-              <w:bottom w:val="nil"/>
               <w:right w:val="single" w:sz="8" w:space="0" w:color="auto"/>
             </w:tcBorders>
             <w:shd w:val="clear" w:color="auto" w:fill="auto"/>
@@ -488,7 +375,7 @@
       </w:tr>
       <w:tr>
         <w:trPr>
-          <w:trHeight w:val="300"/>
+          <w:trHeight w:val="60"/>
         </w:trPr>
         <w:tc>
           <w:tcPr>
@@ -523,30 +410,12 @@
         </w:tc>
         <w:tc>
           <w:tcPr>
-            <w:tcW w:w="3005" w:type="dxa"/>
-            <w:gridSpan w:val="2"/>
+            <w:tcW w:w="5901" w:type="dxa"/>
+            <w:gridSpan w:val="3"/>
             <w:tcBorders>
               <w:top w:val="single" w:sz="8" w:space="0" w:color="auto"/>
               <w:left w:val="single" w:sz="8" w:space="0" w:color="auto"/>
               <w:bottom w:val="single" w:sz="8" w:space="0" w:color="auto"/>
-              <w:right w:val="single" w:sz="8" w:space="0" w:color="auto"/>
-            </w:tcBorders>
-            <w:shd w:val="clear" w:color="auto" w:fill="auto"/>
-            <w:tcMar>
-              <w:left w:w="108" w:type="dxa"/>
-              <w:right w:w="108" w:type="dxa"/>
-            </w:tcMar>
-          </w:tcPr>
-          <w:p/>
-          <w:p/>
-        </w:tc>
-        <w:tc>
-          <w:tcPr>
-            <w:tcW w:w="2896" w:type="dxa"/>
-            <w:tcBorders>
-              <w:top w:val="nil"/>
-              <w:left w:val="nil"/>
-              <w:bottom w:val="single" w:sz="4" w:space="0" w:color="auto"/>
               <w:right w:val="single" w:sz="8" w:space="0" w:color="auto"/>
             </w:tcBorders>
             <w:shd w:val="clear" w:color="auto" w:fill="auto"/>
@@ -1565,6 +1434,17 @@
       <w:spacing w:val="5"/>
     </w:rPr>
   </w:style>
+  <w:style w:type="character" w:styleId="Hipervnculo">
+    <w:name w:val="Hyperlink"/>
+    <w:basedOn w:val="Fuentedeprrafopredeter"/>
+    <w:uiPriority w:val="99"/>
+    <w:unhideWhenUsed/>
+    <w:rsid w:val="00B1740A"/>
+    <w:rPr>
+      <w:color w:val="467886" w:themeColor="hyperlink"/>
+      <w:u w:val="single"/>
+    </w:rPr>
+  </w:style>
 </w:styles>
 </file>
 

</xml_diff>